<commit_message>
Lagt till mellanstora asteroider och gett de små olika riktningar.
</commit_message>
<xml_diff>
--- a/documentation/Spaceshooter spel designdokument.docx
+++ b/documentation/Spaceshooter spel designdokument.docx
@@ -6,8 +6,13 @@
       <w:pPr>
         <w:pStyle w:val="Rubrik1"/>
       </w:pPr>
-      <w:r>
-        <w:t>Spaceshooter spel</w:t>
+      <w:proofErr w:type="spellStart"/>
+      <w:r>
+        <w:t>Spaceshooter</w:t>
+      </w:r>
+      <w:proofErr w:type="spellEnd"/>
+      <w:r>
+        <w:t xml:space="preserve"> spel</w:t>
       </w:r>
     </w:p>
     <w:p/>
@@ -45,20 +50,40 @@
     </w:p>
     <w:p>
       <w:r>
-        <w:t>Träffas spelaren av en fiende ska fienden explodera.</w:t>
-      </w:r>
-    </w:p>
-    <w:p>
-      <w:r>
-        <w:t>Har spelaren träffats tre gånger exploderar även spelarens rymdskepp. Då ska en ”Spelet är slut” text visas i mitten av skärmen. Efter tre sekunder försvinner texten och spelet börjar om.</w:t>
-      </w:r>
-    </w:p>
-    <w:p>
-      <w:r>
-        <w:t xml:space="preserve">Det ska spelas bakgrundsmusik och det ska finnas ljudeffekter för när </w:t>
-      </w:r>
-      <w:r>
-        <w:t xml:space="preserve">spelaren skjuter, spränger fiender och när det egna skeppet exploderar. Samt ett spelet är slut ljud. </w:t>
+        <w:t>Spelaren kan skjuta på asteroiden som då ska explodera om den träffas.</w:t>
+      </w:r>
+    </w:p>
+    <w:p>
+      <w:r>
+        <w:t xml:space="preserve">Har spelaren träffats </w:t>
+      </w:r>
+      <w:r>
+        <w:t xml:space="preserve">av en asteroid </w:t>
+      </w:r>
+      <w:r>
+        <w:t xml:space="preserve">exploderar spelarens rymdskepp. Då </w:t>
+      </w:r>
+      <w:r>
+        <w:t xml:space="preserve">avslutas spelet. </w:t>
+      </w:r>
+    </w:p>
+    <w:p>
+      <w:r>
+        <w:t xml:space="preserve">Det ska spelas bakgrundsmusik och det ska finnas ljudeffekter för </w:t>
+      </w:r>
+      <w:proofErr w:type="gramStart"/>
+      <w:r>
+        <w:t>t.ex.</w:t>
+      </w:r>
+      <w:proofErr w:type="gramEnd"/>
+      <w:r>
+        <w:t xml:space="preserve"> </w:t>
+      </w:r>
+      <w:r>
+        <w:t xml:space="preserve">när </w:t>
+      </w:r>
+      <w:r>
+        <w:t xml:space="preserve">spelaren skjuter, spränger fiender och när det egna skeppet exploderar. </w:t>
       </w:r>
     </w:p>
     <w:p/>
@@ -72,19 +97,50 @@
     </w:p>
     <w:p>
       <w:r>
-        <w:t xml:space="preserve">Visa en Pygame </w:t>
-      </w:r>
-      <w:r>
-        <w:t xml:space="preserve">Powered </w:t>
-      </w:r>
-      <w:r>
-        <w:t>logotype med någon fadein</w:t>
-      </w:r>
+        <w:t>Det ska gå att samla poäng i spelet. En poäng varje gång en fiende skjuts ner.</w:t>
+      </w:r>
+    </w:p>
+    <w:p>
+      <w:r>
+        <w:t xml:space="preserve">Visa en </w:t>
+      </w:r>
+      <w:proofErr w:type="spellStart"/>
+      <w:r>
+        <w:t>Pygame</w:t>
+      </w:r>
+      <w:proofErr w:type="spellEnd"/>
+      <w:r>
+        <w:t xml:space="preserve"> </w:t>
+      </w:r>
+      <w:proofErr w:type="spellStart"/>
+      <w:r>
+        <w:t>Powered</w:t>
+      </w:r>
+      <w:proofErr w:type="spellEnd"/>
+      <w:r>
+        <w:t xml:space="preserve"> </w:t>
+      </w:r>
+      <w:r>
+        <w:t xml:space="preserve">logotype med någon </w:t>
+      </w:r>
+      <w:proofErr w:type="spellStart"/>
+      <w:r>
+        <w:t>fadein</w:t>
+      </w:r>
+      <w:proofErr w:type="spellEnd"/>
       <w:r>
         <w:t>,</w:t>
       </w:r>
       <w:r>
-        <w:t xml:space="preserve"> fadeout effekt när spelet startas och en kort ljudeffekt innan man kommer till huvudmenyn.</w:t>
+        <w:t xml:space="preserve"> </w:t>
+      </w:r>
+      <w:proofErr w:type="spellStart"/>
+      <w:r>
+        <w:t>fadeout</w:t>
+      </w:r>
+      <w:proofErr w:type="spellEnd"/>
+      <w:r>
+        <w:t xml:space="preserve"> effekt när spelet startas och en kort ljudeffekt innan man kommer till huvudmenyn.</w:t>
       </w:r>
       <w:r>
         <w:t xml:space="preserve"> Finns här: </w:t>
@@ -95,7 +151,59 @@
     </w:p>
     <w:p>
       <w:r>
-        <w:t xml:space="preserve">Ett intro i början av spelet och/eller en slutskärm när man vinner spelet med berättelse med voice-over effekt (antingen spelar du själv in din röst eller använder text-to-speech) och tillhörande bilder (som du t.ex. kan AI-generera om du inte vill rita själv). </w:t>
+        <w:t>Ett intro i början av spelet och/eller en slutskärm när man vinner spelet med berättelse med voice-over effekt (antingen spelar du själv in din röst eller använder text-to-</w:t>
+      </w:r>
+      <w:proofErr w:type="spellStart"/>
+      <w:r>
+        <w:t>speech</w:t>
+      </w:r>
+      <w:proofErr w:type="spellEnd"/>
+      <w:r>
+        <w:t xml:space="preserve">) och tillhörande bilder (som du </w:t>
+      </w:r>
+      <w:proofErr w:type="gramStart"/>
+      <w:r>
+        <w:t>t.ex.</w:t>
+      </w:r>
+      <w:proofErr w:type="gramEnd"/>
+      <w:r>
+        <w:t xml:space="preserve"> kan AI-generera om du inte vill rita själv). </w:t>
+      </w:r>
+    </w:p>
+    <w:p>
+      <w:r>
+        <w:t xml:space="preserve">En </w:t>
+      </w:r>
+      <w:r>
+        <w:t>enkel meny</w:t>
+      </w:r>
+      <w:r>
+        <w:t>skärm</w:t>
+      </w:r>
+      <w:r>
+        <w:t xml:space="preserve">, </w:t>
+      </w:r>
+      <w:proofErr w:type="gramStart"/>
+      <w:r>
+        <w:t>t.ex.</w:t>
+      </w:r>
+      <w:proofErr w:type="gramEnd"/>
+      <w:r>
+        <w:t xml:space="preserve"> Starta (startar spelet), Poäng (visar vilken spelare som fått högst poäng), Hjälp (visar hjälpinformation), Avsluta (avslutar spelet).</w:t>
+      </w:r>
+      <w:r>
+        <w:t xml:space="preserve"> Menyskärmen skulle </w:t>
+      </w:r>
+      <w:proofErr w:type="gramStart"/>
+      <w:r>
+        <w:t>t.ex.</w:t>
+      </w:r>
+      <w:proofErr w:type="gramEnd"/>
+      <w:r>
+        <w:t xml:space="preserve"> kunna ha ikoner/menyvalsalternativ som spelaren klickar på med musen/väljer med piltangenterna. Den skulle också kunna ha en separat bakgrundsmusik. </w:t>
+      </w:r>
+      <w:r>
+        <w:t xml:space="preserve"> </w:t>
       </w:r>
     </w:p>
     <w:p>
@@ -108,8 +216,13 @@
       <w:r>
         <w:t xml:space="preserve">. </w:t>
       </w:r>
-      <w:r>
-        <w:t>T.ex. kan det fungera så här att f</w:t>
+      <w:proofErr w:type="gramStart"/>
+      <w:r>
+        <w:t>T.ex.</w:t>
+      </w:r>
+      <w:proofErr w:type="gramEnd"/>
+      <w:r>
+        <w:t xml:space="preserve"> kan det fungera så här att f</w:t>
       </w:r>
       <w:r>
         <w:t>örsta gån</w:t>
@@ -127,92 +240,110 @@
         <w:t>.</w:t>
       </w:r>
       <w:r>
-        <w:t xml:space="preserve"> Detta kan t.ex. lösas med partikeleffekter eller animerad sprite.</w:t>
-      </w:r>
-    </w:p>
-    <w:p>
-      <w:r>
-        <w:t>Eld och rök som sprutas ut ur rymdskeppets motorer när det flyger</w:t>
-      </w:r>
-      <w:r>
-        <w:t>, exempelvis som en partikeleffekt eller en sprite.</w:t>
-      </w:r>
-    </w:p>
-    <w:p>
-      <w:r>
-        <w:t>Introskärm med enkel meny, t.ex. Starta (startar spelet), Poäng (visar vilken spelare som fått högst poäng), Hjälp (visar hjälpinformation), Avsluta (avslutar spelet)</w:t>
+        <w:t xml:space="preserve"> Detta kan </w:t>
+      </w:r>
+      <w:proofErr w:type="gramStart"/>
+      <w:r>
+        <w:t>t.ex.</w:t>
+      </w:r>
+      <w:proofErr w:type="gramEnd"/>
+      <w:r>
+        <w:t xml:space="preserve"> lösas med partikeleffekter eller animerad sprite.</w:t>
+      </w:r>
+    </w:p>
+    <w:p>
+      <w:proofErr w:type="spellStart"/>
+      <w:r>
+        <w:t>PowerUP</w:t>
+      </w:r>
+      <w:proofErr w:type="spellEnd"/>
+      <w:r>
+        <w:t xml:space="preserve"> som spelaren kan samla genom att spelarens rymdskepp åker in i dem </w:t>
+      </w:r>
+      <w:proofErr w:type="gramStart"/>
+      <w:r>
+        <w:t>t.ex.</w:t>
+      </w:r>
+      <w:proofErr w:type="gramEnd"/>
+      <w:r>
+        <w:t xml:space="preserve"> extra hälsa, mer eldkraft, mer sköld. </w:t>
+      </w:r>
+    </w:p>
+    <w:p>
+      <w:r>
+        <w:t xml:space="preserve">Något sätt att visa när spelarens sköld börjar ta slut. </w:t>
+      </w:r>
+      <w:proofErr w:type="gramStart"/>
+      <w:r>
+        <w:t>T.ex.</w:t>
+      </w:r>
+      <w:proofErr w:type="gramEnd"/>
+      <w:r>
+        <w:t xml:space="preserve"> kan det vara en rektangulär energi/sköldmätare i ena hörnet av skärmen som minskar varje gång rymdskeppet tar skada. En annan lösning är en sköld som syns framför rymdskeppet och som tas bort efter att den förstörts av fiender och efter kollisioner med asteroider. </w:t>
+      </w:r>
+    </w:p>
+    <w:p>
+      <w:r>
+        <w:t>Ett eller flera extra</w:t>
+      </w:r>
+      <w:r>
+        <w:t xml:space="preserve"> vapen </w:t>
+      </w:r>
+      <w:proofErr w:type="gramStart"/>
+      <w:r>
+        <w:t>t.ex.</w:t>
+      </w:r>
+      <w:proofErr w:type="gramEnd"/>
+      <w:r>
+        <w:t xml:space="preserve"> laser, raket, plasma eller eld</w:t>
+      </w:r>
+      <w:r>
+        <w:t xml:space="preserve"> med egen funktionalitet och utseende</w:t>
       </w:r>
       <w:r>
         <w:t>.</w:t>
       </w:r>
+    </w:p>
+    <w:p>
+      <w:r>
+        <w:lastRenderedPageBreak/>
+        <w:t>Ett extra rymdskepp som flyger bredvid spelarens skepp och hjälper till</w:t>
+      </w:r>
+      <w:r>
+        <w:t xml:space="preserve"> i rymdstriden</w:t>
+      </w:r>
+      <w:r>
+        <w:t>.</w:t>
+      </w:r>
+    </w:p>
+    <w:p>
+      <w:r>
+        <w:t>Fiender som skjuter tillbaka mot spelaren med annat rörelsemönster än asteroiderna.</w:t>
+      </w:r>
+    </w:p>
+    <w:p>
+      <w:r>
+        <w:t>En b</w:t>
+      </w:r>
+      <w:r>
+        <w:t xml:space="preserve">oss i slutet av banan med unika attacker. Den kan dyka upp </w:t>
+      </w:r>
+      <w:r>
+        <w:t xml:space="preserve">när spelaren har spelat </w:t>
+      </w:r>
+      <w:r>
+        <w:t>en viss tid</w:t>
+      </w:r>
       <w:r>
         <w:t xml:space="preserve"> </w:t>
       </w:r>
-    </w:p>
-    <w:p>
-      <w:r>
-        <w:t>Det ska gå att samla poäng i spelet. En poäng varje gång en fiende skjuts ner</w:t>
-      </w:r>
-      <w:r>
-        <w:t>.</w:t>
-      </w:r>
-    </w:p>
-    <w:p>
-      <w:r>
-        <w:t xml:space="preserve">PowerUP som spelaren kan samla genom att spelarens rymdskepp åker in i dem t.ex. extra hälsa, mer eldkraft, mer sköld. </w:t>
-      </w:r>
-    </w:p>
-    <w:p>
-      <w:r>
-        <w:t xml:space="preserve">Något sätt att visa när spelarens sköld börjar ta slut. T.ex. kan det vara en rektangulär energi/sköldmätare i ena hörnet av skärmen som minskar varje gång rymdskeppet tar skada. En annan lösning är en sköld som syns framför rymdskeppet och som tas bort efter att den förstörts av fiender och efter kollisioner med asteroider. </w:t>
-      </w:r>
-    </w:p>
-    <w:p>
-      <w:r>
-        <w:lastRenderedPageBreak/>
-        <w:t>Ett eller flera extra</w:t>
-      </w:r>
-      <w:r>
-        <w:t xml:space="preserve"> vapen t.ex. laser, raket, plasma eller eld</w:t>
-      </w:r>
-      <w:r>
-        <w:t xml:space="preserve"> med egen funktionalitet och utseende</w:t>
-      </w:r>
-      <w:r>
-        <w:t>.</w:t>
-      </w:r>
-    </w:p>
-    <w:p>
-      <w:r>
-        <w:t>Ett extra rymdskepp som flyger bredvid spelarens skepp och hjälper till</w:t>
-      </w:r>
-      <w:r>
-        <w:t xml:space="preserve"> i rymdstriden</w:t>
-      </w:r>
-      <w:r>
-        <w:t>.</w:t>
-      </w:r>
-    </w:p>
-    <w:p>
-      <w:r>
-        <w:t>Fiender som skjuter tillbaka mot spelaren med annat rörelsemönster än asteroiderna.</w:t>
-      </w:r>
-    </w:p>
-    <w:p>
-      <w:r>
-        <w:t>En b</w:t>
-      </w:r>
-      <w:r>
-        <w:t xml:space="preserve">oss i slutet av banan med unika attacker. Den kan dyka upp </w:t>
-      </w:r>
-      <w:r>
-        <w:t xml:space="preserve">när spelaren har spelat </w:t>
-      </w:r>
-      <w:r>
-        <w:t>en viss tid</w:t>
-      </w:r>
-      <w:r>
-        <w:t xml:space="preserve"> t.ex. </w:t>
+      <w:proofErr w:type="gramStart"/>
+      <w:r>
+        <w:t>t.ex.</w:t>
+      </w:r>
+      <w:proofErr w:type="gramEnd"/>
+      <w:r>
+        <w:t xml:space="preserve"> </w:t>
       </w:r>
       <w:r>
         <w:t xml:space="preserve">efter </w:t>

</xml_diff>